<commit_message>
subindo tabela leads para nuvem e alterando pagina de login
</commit_message>
<xml_diff>
--- a/documentacao/documentacao_projeto_individual.docx
+++ b/documentacao/documentacao_projeto_individual.docx
@@ -15,8 +15,17 @@
           <w:sz w:val="52"/>
           <w:szCs w:val="52"/>
         </w:rPr>
-        <w:t>Documentação LwC</w:t>
-      </w:r>
+        <w:t xml:space="preserve">Documentação </w:t>
+      </w:r>
+      <w:proofErr w:type="spellStart"/>
+      <w:r>
+        <w:rPr>
+          <w:sz w:val="52"/>
+          <w:szCs w:val="52"/>
+        </w:rPr>
+        <w:t>LwC</w:t>
+      </w:r>
+      <w:proofErr w:type="spellEnd"/>
     </w:p>
     <w:p>
       <w:pPr>
@@ -60,7 +69,23 @@
           <w:szCs w:val="24"/>
         </w:rPr>
         <w:tab/>
-        <w:t xml:space="preserve">Utilizar dos conhecimentos aprendidos na iniciativa Bantec para desenvolver um site pessoal baseado em nossos gostos, valores e objetivos. </w:t>
+        <w:t xml:space="preserve">Utilizar dos conhecimentos aprendidos na iniciativa </w:t>
+      </w:r>
+      <w:proofErr w:type="spellStart"/>
+      <w:r>
+        <w:rPr>
+          <w:sz w:val="24"/>
+          <w:szCs w:val="24"/>
+        </w:rPr>
+        <w:t>Bantec</w:t>
+      </w:r>
+      <w:proofErr w:type="spellEnd"/>
+      <w:r>
+        <w:rPr>
+          <w:sz w:val="24"/>
+          <w:szCs w:val="24"/>
+        </w:rPr>
+        <w:t xml:space="preserve"> para desenvolver um site pessoal baseado em nossos gostos, valores e objetivos. </w:t>
       </w:r>
     </w:p>
     <w:p>
@@ -83,14 +108,55 @@
           <w:sz w:val="24"/>
           <w:szCs w:val="24"/>
         </w:rPr>
-        <w:t xml:space="preserve"> da montagem de um lowrider</w:t>
-      </w:r>
-      <w:r>
-        <w:rPr>
-          <w:sz w:val="24"/>
-          <w:szCs w:val="24"/>
-        </w:rPr>
-        <w:t xml:space="preserve">. O site tem o intuito de juntar a comunidade lowrider para além das vendas. Como uma plataforma de interação que publique eventos de lowrider, vídeos e tenha um espaço de conversa dedicado ao assunto. </w:t>
+        <w:t xml:space="preserve"> da montagem de um </w:t>
+      </w:r>
+      <w:proofErr w:type="spellStart"/>
+      <w:r>
+        <w:rPr>
+          <w:sz w:val="24"/>
+          <w:szCs w:val="24"/>
+        </w:rPr>
+        <w:t>lowrider</w:t>
+      </w:r>
+      <w:proofErr w:type="spellEnd"/>
+      <w:r>
+        <w:rPr>
+          <w:sz w:val="24"/>
+          <w:szCs w:val="24"/>
+        </w:rPr>
+        <w:t xml:space="preserve">. O site tem o intuito de juntar a comunidade </w:t>
+      </w:r>
+      <w:proofErr w:type="spellStart"/>
+      <w:r>
+        <w:rPr>
+          <w:sz w:val="24"/>
+          <w:szCs w:val="24"/>
+        </w:rPr>
+        <w:t>lowrider</w:t>
+      </w:r>
+      <w:proofErr w:type="spellEnd"/>
+      <w:r>
+        <w:rPr>
+          <w:sz w:val="24"/>
+          <w:szCs w:val="24"/>
+        </w:rPr>
+        <w:t xml:space="preserve"> para além das vendas. Como uma plataforma de interação que publique eventos de </w:t>
+      </w:r>
+      <w:proofErr w:type="spellStart"/>
+      <w:r>
+        <w:rPr>
+          <w:sz w:val="24"/>
+          <w:szCs w:val="24"/>
+        </w:rPr>
+        <w:t>lowrider</w:t>
+      </w:r>
+      <w:proofErr w:type="spellEnd"/>
+      <w:r>
+        <w:rPr>
+          <w:sz w:val="24"/>
+          <w:szCs w:val="24"/>
+        </w:rPr>
+        <w:t xml:space="preserve">, vídeos e tenha um espaço de conversa dedicado ao assunto. </w:t>
       </w:r>
     </w:p>
     <w:p>
@@ -177,7 +243,23 @@
           <w:sz w:val="24"/>
           <w:szCs w:val="24"/>
         </w:rPr>
-        <w:t>Criar o repositório dedicado a solução no github;</w:t>
+        <w:t xml:space="preserve">Criar o repositório dedicado a solução no </w:t>
+      </w:r>
+      <w:proofErr w:type="spellStart"/>
+      <w:r>
+        <w:rPr>
+          <w:sz w:val="24"/>
+          <w:szCs w:val="24"/>
+        </w:rPr>
+        <w:t>github</w:t>
+      </w:r>
+      <w:proofErr w:type="spellEnd"/>
+      <w:r>
+        <w:rPr>
+          <w:sz w:val="24"/>
+          <w:szCs w:val="24"/>
+        </w:rPr>
+        <w:t>;</w:t>
       </w:r>
     </w:p>
     <w:p>
@@ -688,12 +770,21 @@
           <w:szCs w:val="24"/>
         </w:rPr>
       </w:pPr>
-      <w:r>
-        <w:rPr>
-          <w:sz w:val="24"/>
-          <w:szCs w:val="24"/>
-        </w:rPr>
-        <w:t>Canva para desenvolvimento da apresentação;</w:t>
+      <w:proofErr w:type="spellStart"/>
+      <w:r>
+        <w:rPr>
+          <w:sz w:val="24"/>
+          <w:szCs w:val="24"/>
+        </w:rPr>
+        <w:t>Canva</w:t>
+      </w:r>
+      <w:proofErr w:type="spellEnd"/>
+      <w:r>
+        <w:rPr>
+          <w:sz w:val="24"/>
+          <w:szCs w:val="24"/>
+        </w:rPr>
+        <w:t xml:space="preserve"> para desenvolvimento da apresentação;</w:t>
       </w:r>
     </w:p>
     <w:p>
@@ -708,12 +799,21 @@
           <w:szCs w:val="24"/>
         </w:rPr>
       </w:pPr>
-      <w:r>
-        <w:rPr>
-          <w:sz w:val="24"/>
-          <w:szCs w:val="24"/>
-        </w:rPr>
-        <w:t>Flaticon para pesquisa de ícones que deixaram o site mais dinâmico;</w:t>
+      <w:proofErr w:type="spellStart"/>
+      <w:r>
+        <w:rPr>
+          <w:sz w:val="24"/>
+          <w:szCs w:val="24"/>
+        </w:rPr>
+        <w:t>Flaticon</w:t>
+      </w:r>
+      <w:proofErr w:type="spellEnd"/>
+      <w:r>
+        <w:rPr>
+          <w:sz w:val="24"/>
+          <w:szCs w:val="24"/>
+        </w:rPr>
+        <w:t xml:space="preserve"> para pesquisa de ícones que deixaram o site mais dinâmico;</w:t>
       </w:r>
     </w:p>
     <w:p>
@@ -1159,7 +1259,23 @@
           <w:sz w:val="24"/>
           <w:szCs w:val="24"/>
         </w:rPr>
-        <w:t>Banco de dados com procidures;</w:t>
+        <w:t xml:space="preserve">Banco de dados com </w:t>
+      </w:r>
+      <w:proofErr w:type="spellStart"/>
+      <w:r>
+        <w:rPr>
+          <w:sz w:val="24"/>
+          <w:szCs w:val="24"/>
+        </w:rPr>
+        <w:t>procidures</w:t>
+      </w:r>
+      <w:proofErr w:type="spellEnd"/>
+      <w:r>
+        <w:rPr>
+          <w:sz w:val="24"/>
+          <w:szCs w:val="24"/>
+        </w:rPr>
+        <w:t>;</w:t>
       </w:r>
     </w:p>
     <w:p>
@@ -1277,12 +1393,37 @@
           <w:szCs w:val="24"/>
         </w:rPr>
       </w:pPr>
-      <w:r>
-        <w:rPr>
-          <w:sz w:val="24"/>
-          <w:szCs w:val="24"/>
-        </w:rPr>
-        <w:t>Procidures serão implementadas no Banco de Dados afim de dar uma segurança maior relacionada aos dados de cadastro do cliente.</w:t>
+      <w:proofErr w:type="spellStart"/>
+      <w:r>
+        <w:rPr>
+          <w:sz w:val="24"/>
+          <w:szCs w:val="24"/>
+        </w:rPr>
+        <w:t>Procidures</w:t>
+      </w:r>
+      <w:proofErr w:type="spellEnd"/>
+      <w:r>
+        <w:rPr>
+          <w:sz w:val="24"/>
+          <w:szCs w:val="24"/>
+        </w:rPr>
+        <w:t xml:space="preserve"> serão implementadas no Banco de Dados </w:t>
+      </w:r>
+      <w:proofErr w:type="gramStart"/>
+      <w:r>
+        <w:rPr>
+          <w:sz w:val="24"/>
+          <w:szCs w:val="24"/>
+        </w:rPr>
+        <w:t>afim</w:t>
+      </w:r>
+      <w:proofErr w:type="gramEnd"/>
+      <w:r>
+        <w:rPr>
+          <w:sz w:val="24"/>
+          <w:szCs w:val="24"/>
+        </w:rPr>
+        <w:t xml:space="preserve"> de dar uma segurança maior relacionada aos dados de cadastro do cliente.</w:t>
       </w:r>
     </w:p>
     <w:p>
@@ -1949,6 +2090,99 @@
         </w:rPr>
         <w:tab/>
         <w:t>[21/05]</w:t>
+      </w:r>
+    </w:p>
+    <w:p>
+      <w:pPr>
+        <w:pStyle w:val="PargrafodaLista"/>
+        <w:numPr>
+          <w:ilvl w:val="0"/>
+          <w:numId w:val="7"/>
+        </w:numPr>
+        <w:rPr>
+          <w:sz w:val="24"/>
+          <w:szCs w:val="24"/>
+        </w:rPr>
+      </w:pPr>
+      <w:r>
+        <w:rPr>
+          <w:sz w:val="24"/>
+          <w:szCs w:val="24"/>
+        </w:rPr>
+        <w:t>Subindo banco de dados da leads para a nuvem e alterando</w:t>
+      </w:r>
+    </w:p>
+    <w:p>
+      <w:pPr>
+        <w:ind w:left="360"/>
+        <w:rPr>
+          <w:sz w:val="24"/>
+          <w:szCs w:val="24"/>
+        </w:rPr>
+      </w:pPr>
+      <w:r>
+        <w:rPr>
+          <w:sz w:val="24"/>
+          <w:szCs w:val="24"/>
+        </w:rPr>
+        <w:t>Página de login;</w:t>
+      </w:r>
+      <w:r>
+        <w:rPr>
+          <w:sz w:val="24"/>
+          <w:szCs w:val="24"/>
+        </w:rPr>
+        <w:tab/>
+      </w:r>
+      <w:r>
+        <w:rPr>
+          <w:sz w:val="24"/>
+          <w:szCs w:val="24"/>
+        </w:rPr>
+        <w:tab/>
+      </w:r>
+      <w:r>
+        <w:rPr>
+          <w:sz w:val="24"/>
+          <w:szCs w:val="24"/>
+        </w:rPr>
+        <w:tab/>
+      </w:r>
+      <w:r>
+        <w:rPr>
+          <w:sz w:val="24"/>
+          <w:szCs w:val="24"/>
+        </w:rPr>
+        <w:tab/>
+      </w:r>
+      <w:r>
+        <w:rPr>
+          <w:sz w:val="24"/>
+          <w:szCs w:val="24"/>
+        </w:rPr>
+        <w:tab/>
+      </w:r>
+      <w:r>
+        <w:rPr>
+          <w:sz w:val="24"/>
+          <w:szCs w:val="24"/>
+        </w:rPr>
+        <w:tab/>
+      </w:r>
+      <w:r>
+        <w:rPr>
+          <w:sz w:val="24"/>
+          <w:szCs w:val="24"/>
+        </w:rPr>
+        <w:tab/>
+      </w:r>
+      <w:r>
+        <w:rPr>
+          <w:sz w:val="24"/>
+          <w:szCs w:val="24"/>
+        </w:rPr>
+        <w:tab/>
+        <w:t>[22/05]</w:t>
       </w:r>
     </w:p>
     <w:p>

</xml_diff>

<commit_message>
adicionando nova versão de login e página de comunidade
</commit_message>
<xml_diff>
--- a/documentacao/documentacao_projeto_individual.docx
+++ b/documentacao/documentacao_projeto_individual.docx
@@ -2188,6 +2188,59 @@
     <w:p>
       <w:pPr>
         <w:pStyle w:val="PargrafodaLista"/>
+        <w:numPr>
+          <w:ilvl w:val="0"/>
+          <w:numId w:val="7"/>
+        </w:numPr>
+        <w:rPr>
+          <w:sz w:val="24"/>
+          <w:szCs w:val="24"/>
+        </w:rPr>
+      </w:pPr>
+      <w:r>
+        <w:rPr>
+          <w:sz w:val="24"/>
+          <w:szCs w:val="24"/>
+        </w:rPr>
+        <w:t>Adicionando nova versão de login e tela de comunidade;</w:t>
+      </w:r>
+      <w:r>
+        <w:rPr>
+          <w:sz w:val="24"/>
+          <w:szCs w:val="24"/>
+        </w:rPr>
+        <w:tab/>
+      </w:r>
+      <w:r>
+        <w:rPr>
+          <w:sz w:val="24"/>
+          <w:szCs w:val="24"/>
+        </w:rPr>
+        <w:tab/>
+        <w:t>[23/05]</w:t>
+      </w:r>
+    </w:p>
+    <w:p>
+      <w:pPr>
+        <w:pStyle w:val="PargrafodaLista"/>
+        <w:rPr>
+          <w:sz w:val="24"/>
+          <w:szCs w:val="24"/>
+        </w:rPr>
+      </w:pPr>
+    </w:p>
+    <w:p>
+      <w:pPr>
+        <w:ind w:left="360"/>
+        <w:rPr>
+          <w:sz w:val="24"/>
+          <w:szCs w:val="24"/>
+        </w:rPr>
+      </w:pPr>
+    </w:p>
+    <w:p>
+      <w:pPr>
+        <w:pStyle w:val="PargrafodaLista"/>
         <w:rPr>
           <w:sz w:val="24"/>
           <w:szCs w:val="24"/>
@@ -2220,13 +2273,54 @@
           <w:szCs w:val="28"/>
         </w:rPr>
       </w:pPr>
-      <w:r>
+    </w:p>
+    <w:p>
+      <w:pPr>
         <w:rPr>
           <w:b/>
           <w:bCs/>
           <w:sz w:val="28"/>
           <w:szCs w:val="28"/>
         </w:rPr>
+      </w:pPr>
+    </w:p>
+    <w:p>
+      <w:pPr>
+        <w:rPr>
+          <w:b/>
+          <w:bCs/>
+          <w:sz w:val="28"/>
+          <w:szCs w:val="28"/>
+        </w:rPr>
+      </w:pPr>
+    </w:p>
+    <w:p>
+      <w:pPr>
+        <w:rPr>
+          <w:b/>
+          <w:bCs/>
+          <w:sz w:val="28"/>
+          <w:szCs w:val="28"/>
+        </w:rPr>
+      </w:pPr>
+    </w:p>
+    <w:p>
+      <w:pPr>
+        <w:rPr>
+          <w:b/>
+          <w:bCs/>
+          <w:sz w:val="28"/>
+          <w:szCs w:val="28"/>
+        </w:rPr>
+      </w:pPr>
+      <w:r>
+        <w:rPr>
+          <w:b/>
+          <w:bCs/>
+          <w:sz w:val="28"/>
+          <w:szCs w:val="28"/>
+        </w:rPr>
+        <w:lastRenderedPageBreak/>
         <w:t>Futuras pautas:</w:t>
       </w:r>
     </w:p>
@@ -2329,6 +2423,26 @@
           <w:szCs w:val="24"/>
         </w:rPr>
         <w:t>Desenvolvimento do HLD / LLD do projeto;</w:t>
+      </w:r>
+    </w:p>
+    <w:p>
+      <w:pPr>
+        <w:pStyle w:val="PargrafodaLista"/>
+        <w:numPr>
+          <w:ilvl w:val="0"/>
+          <w:numId w:val="8"/>
+        </w:numPr>
+        <w:rPr>
+          <w:sz w:val="24"/>
+          <w:szCs w:val="24"/>
+        </w:rPr>
+      </w:pPr>
+      <w:r>
+        <w:rPr>
+          <w:sz w:val="24"/>
+          <w:szCs w:val="24"/>
+        </w:rPr>
+        <w:t>Desenvolvimento final do site;</w:t>
       </w:r>
     </w:p>
     <w:p>

</xml_diff>

<commit_message>
adicionando nova versão do site
</commit_message>
<xml_diff>
--- a/documentacao/documentacao_projeto_individual.docx
+++ b/documentacao/documentacao_projeto_individual.docx
@@ -22,20 +22,8 @@
           <w:sz w:val="52"/>
           <w:szCs w:val="52"/>
         </w:rPr>
-        <w:t xml:space="preserve">Documentação </w:t>
-      </w:r>
-      <w:proofErr w:type="spellStart"/>
-      <w:r>
-        <w:rPr>
-          <w:rFonts w:cstheme="minorHAnsi"/>
-          <w:b/>
-          <w:bCs/>
-          <w:sz w:val="52"/>
-          <w:szCs w:val="52"/>
-        </w:rPr>
-        <w:t>LwC</w:t>
-      </w:r>
-      <w:proofErr w:type="spellEnd"/>
+        <w:t>Documentação LwC</w:t>
+      </w:r>
     </w:p>
     <w:p>
       <w:pPr>
@@ -79,23 +67,7 @@
           <w:szCs w:val="24"/>
         </w:rPr>
         <w:tab/>
-        <w:t xml:space="preserve">Utilizar dos conhecimentos aprendidos na iniciativa </w:t>
-      </w:r>
-      <w:proofErr w:type="spellStart"/>
-      <w:r>
-        <w:rPr>
-          <w:sz w:val="24"/>
-          <w:szCs w:val="24"/>
-        </w:rPr>
-        <w:t>Bantec</w:t>
-      </w:r>
-      <w:proofErr w:type="spellEnd"/>
-      <w:r>
-        <w:rPr>
-          <w:sz w:val="24"/>
-          <w:szCs w:val="24"/>
-        </w:rPr>
-        <w:t xml:space="preserve"> para desenvolver um site pessoal baseado em nossos gostos, valores e objetivos. </w:t>
+        <w:t xml:space="preserve">Utilizar dos conhecimentos aprendidos na iniciativa Bantec para desenvolver um site pessoal baseado em nossos gostos, valores e objetivos. </w:t>
       </w:r>
     </w:p>
     <w:p>
@@ -118,55 +90,14 @@
           <w:sz w:val="24"/>
           <w:szCs w:val="24"/>
         </w:rPr>
-        <w:t xml:space="preserve"> da montagem de um </w:t>
-      </w:r>
-      <w:proofErr w:type="spellStart"/>
-      <w:r>
-        <w:rPr>
-          <w:sz w:val="24"/>
-          <w:szCs w:val="24"/>
-        </w:rPr>
-        <w:t>lowrider</w:t>
-      </w:r>
-      <w:proofErr w:type="spellEnd"/>
-      <w:r>
-        <w:rPr>
-          <w:sz w:val="24"/>
-          <w:szCs w:val="24"/>
-        </w:rPr>
-        <w:t xml:space="preserve">. O site tem o intuito de juntar a comunidade </w:t>
-      </w:r>
-      <w:proofErr w:type="spellStart"/>
-      <w:r>
-        <w:rPr>
-          <w:sz w:val="24"/>
-          <w:szCs w:val="24"/>
-        </w:rPr>
-        <w:t>lowrider</w:t>
-      </w:r>
-      <w:proofErr w:type="spellEnd"/>
-      <w:r>
-        <w:rPr>
-          <w:sz w:val="24"/>
-          <w:szCs w:val="24"/>
-        </w:rPr>
-        <w:t xml:space="preserve"> para além das vendas. Como uma plataforma de interação que publique eventos de </w:t>
-      </w:r>
-      <w:proofErr w:type="spellStart"/>
-      <w:r>
-        <w:rPr>
-          <w:sz w:val="24"/>
-          <w:szCs w:val="24"/>
-        </w:rPr>
-        <w:t>lowrider</w:t>
-      </w:r>
-      <w:proofErr w:type="spellEnd"/>
-      <w:r>
-        <w:rPr>
-          <w:sz w:val="24"/>
-          <w:szCs w:val="24"/>
-        </w:rPr>
-        <w:t xml:space="preserve">, vídeos e tenha um espaço de conversa dedicado ao assunto. </w:t>
+        <w:t xml:space="preserve"> da montagem de um lowrider</w:t>
+      </w:r>
+      <w:r>
+        <w:rPr>
+          <w:sz w:val="24"/>
+          <w:szCs w:val="24"/>
+        </w:rPr>
+        <w:t xml:space="preserve">. O site tem o intuito de juntar a comunidade lowrider para além das vendas. Como uma plataforma de interação que publique eventos de lowrider, vídeos e tenha um espaço de conversa dedicado ao assunto. </w:t>
       </w:r>
     </w:p>
     <w:p>
@@ -253,23 +184,7 @@
           <w:sz w:val="24"/>
           <w:szCs w:val="24"/>
         </w:rPr>
-        <w:t xml:space="preserve">Criar o repositório dedicado a solução no </w:t>
-      </w:r>
-      <w:proofErr w:type="spellStart"/>
-      <w:r>
-        <w:rPr>
-          <w:sz w:val="24"/>
-          <w:szCs w:val="24"/>
-        </w:rPr>
-        <w:t>github</w:t>
-      </w:r>
-      <w:proofErr w:type="spellEnd"/>
-      <w:r>
-        <w:rPr>
-          <w:sz w:val="24"/>
-          <w:szCs w:val="24"/>
-        </w:rPr>
-        <w:t>;</w:t>
+        <w:t>Criar o repositório dedicado a solução no github;</w:t>
       </w:r>
     </w:p>
     <w:p>
@@ -780,21 +695,12 @@
           <w:szCs w:val="24"/>
         </w:rPr>
       </w:pPr>
-      <w:proofErr w:type="spellStart"/>
-      <w:r>
-        <w:rPr>
-          <w:sz w:val="24"/>
-          <w:szCs w:val="24"/>
-        </w:rPr>
-        <w:t>Canva</w:t>
-      </w:r>
-      <w:proofErr w:type="spellEnd"/>
-      <w:r>
-        <w:rPr>
-          <w:sz w:val="24"/>
-          <w:szCs w:val="24"/>
-        </w:rPr>
-        <w:t xml:space="preserve"> para desenvolvimento da apresentação;</w:t>
+      <w:r>
+        <w:rPr>
+          <w:sz w:val="24"/>
+          <w:szCs w:val="24"/>
+        </w:rPr>
+        <w:t>Canva para desenvolvimento da apresentação;</w:t>
       </w:r>
     </w:p>
     <w:p>
@@ -809,21 +715,12 @@
           <w:szCs w:val="24"/>
         </w:rPr>
       </w:pPr>
-      <w:proofErr w:type="spellStart"/>
-      <w:r>
-        <w:rPr>
-          <w:sz w:val="24"/>
-          <w:szCs w:val="24"/>
-        </w:rPr>
-        <w:t>Flaticon</w:t>
-      </w:r>
-      <w:proofErr w:type="spellEnd"/>
-      <w:r>
-        <w:rPr>
-          <w:sz w:val="24"/>
-          <w:szCs w:val="24"/>
-        </w:rPr>
-        <w:t xml:space="preserve"> para pesquisa de ícones que deixaram o site mais dinâmico;</w:t>
+      <w:r>
+        <w:rPr>
+          <w:sz w:val="24"/>
+          <w:szCs w:val="24"/>
+        </w:rPr>
+        <w:t>Flaticon para pesquisa de ícones que deixaram o site mais dinâmico;</w:t>
       </w:r>
     </w:p>
     <w:p>
@@ -1269,23 +1166,7 @@
           <w:sz w:val="24"/>
           <w:szCs w:val="24"/>
         </w:rPr>
-        <w:t xml:space="preserve">Banco de dados com </w:t>
-      </w:r>
-      <w:proofErr w:type="spellStart"/>
-      <w:r>
-        <w:rPr>
-          <w:sz w:val="24"/>
-          <w:szCs w:val="24"/>
-        </w:rPr>
-        <w:t>procidures</w:t>
-      </w:r>
-      <w:proofErr w:type="spellEnd"/>
-      <w:r>
-        <w:rPr>
-          <w:sz w:val="24"/>
-          <w:szCs w:val="24"/>
-        </w:rPr>
-        <w:t>;</w:t>
+        <w:t>Banco de dados com procidures;</w:t>
       </w:r>
     </w:p>
     <w:p>
@@ -1403,21 +1284,12 @@
           <w:szCs w:val="24"/>
         </w:rPr>
       </w:pPr>
-      <w:proofErr w:type="spellStart"/>
-      <w:r>
-        <w:rPr>
-          <w:sz w:val="24"/>
-          <w:szCs w:val="24"/>
-        </w:rPr>
-        <w:t>Procidures</w:t>
-      </w:r>
-      <w:proofErr w:type="spellEnd"/>
-      <w:r>
-        <w:rPr>
-          <w:sz w:val="24"/>
-          <w:szCs w:val="24"/>
-        </w:rPr>
-        <w:t xml:space="preserve"> serão implementadas no Banco de Dados afim de dar uma segurança maior relacionada aos dados de cadastro do cliente.</w:t>
+      <w:r>
+        <w:rPr>
+          <w:sz w:val="24"/>
+          <w:szCs w:val="24"/>
+        </w:rPr>
+        <w:t>Procidures serão implementadas no Banco de Dados afim de dar uma segurança maior relacionada aos dados de cadastro do cliente.</w:t>
       </w:r>
     </w:p>
     <w:p>
@@ -2310,6 +2182,104 @@
         </w:rPr>
         <w:tab/>
         <w:t>[28/05]</w:t>
+      </w:r>
+    </w:p>
+    <w:p>
+      <w:pPr>
+        <w:pStyle w:val="PargrafodaLista"/>
+        <w:numPr>
+          <w:ilvl w:val="0"/>
+          <w:numId w:val="7"/>
+        </w:numPr>
+        <w:rPr>
+          <w:sz w:val="24"/>
+          <w:szCs w:val="24"/>
+        </w:rPr>
+      </w:pPr>
+      <w:r>
+        <w:rPr>
+          <w:sz w:val="24"/>
+          <w:szCs w:val="24"/>
+        </w:rPr>
+        <w:t>Adicionando nova versão do site;</w:t>
+      </w:r>
+      <w:r>
+        <w:rPr>
+          <w:sz w:val="24"/>
+          <w:szCs w:val="24"/>
+        </w:rPr>
+        <w:tab/>
+      </w:r>
+      <w:r>
+        <w:rPr>
+          <w:sz w:val="24"/>
+          <w:szCs w:val="24"/>
+        </w:rPr>
+        <w:tab/>
+      </w:r>
+      <w:r>
+        <w:rPr>
+          <w:sz w:val="24"/>
+          <w:szCs w:val="24"/>
+        </w:rPr>
+        <w:tab/>
+      </w:r>
+      <w:r>
+        <w:rPr>
+          <w:sz w:val="24"/>
+          <w:szCs w:val="24"/>
+        </w:rPr>
+        <w:tab/>
+      </w:r>
+      <w:r>
+        <w:rPr>
+          <w:sz w:val="24"/>
+          <w:szCs w:val="24"/>
+        </w:rPr>
+        <w:tab/>
+        <w:t>[29/05]</w:t>
+      </w:r>
+    </w:p>
+    <w:p>
+      <w:pPr>
+        <w:pStyle w:val="PargrafodaLista"/>
+        <w:numPr>
+          <w:ilvl w:val="0"/>
+          <w:numId w:val="7"/>
+        </w:numPr>
+        <w:rPr>
+          <w:sz w:val="24"/>
+          <w:szCs w:val="24"/>
+        </w:rPr>
+      </w:pPr>
+      <w:r>
+        <w:rPr>
+          <w:sz w:val="24"/>
+          <w:szCs w:val="24"/>
+        </w:rPr>
+        <w:t>Adicionando banco de dados local completo;</w:t>
+      </w:r>
+      <w:r>
+        <w:rPr>
+          <w:sz w:val="24"/>
+          <w:szCs w:val="24"/>
+        </w:rPr>
+        <w:tab/>
+      </w:r>
+      <w:r>
+        <w:rPr>
+          <w:sz w:val="24"/>
+          <w:szCs w:val="24"/>
+        </w:rPr>
+        <w:tab/>
+      </w:r>
+      <w:r>
+        <w:rPr>
+          <w:sz w:val="24"/>
+          <w:szCs w:val="24"/>
+        </w:rPr>
+        <w:tab/>
+        <w:t>[29/05]</w:t>
       </w:r>
     </w:p>
     <w:p>

</xml_diff>

<commit_message>
adicionando versão final do projeto
</commit_message>
<xml_diff>
--- a/documentacao/documentacao_projeto_individual.docx
+++ b/documentacao/documentacao_projeto_individual.docx
@@ -12,6 +12,13 @@
           <w:bCs/>
           <w:sz w:val="52"/>
           <w:szCs w:val="52"/>
+          <w14:textOutline w14:w="9525" w14:cap="rnd" w14:cmpd="sng" w14:algn="ctr">
+            <w14:solidFill>
+              <w14:schemeClr w14:val="bg1"/>
+            </w14:solidFill>
+            <w14:prstDash w14:val="solid"/>
+            <w14:bevel/>
+          </w14:textOutline>
         </w:rPr>
       </w:pPr>
       <w:r>
@@ -21,8 +28,32 @@
           <w:bCs/>
           <w:sz w:val="52"/>
           <w:szCs w:val="52"/>
-        </w:rPr>
-        <w:t>Documentação LwC</w:t>
+          <w14:textOutline w14:w="9525" w14:cap="rnd" w14:cmpd="sng" w14:algn="ctr">
+            <w14:solidFill>
+              <w14:schemeClr w14:val="bg1"/>
+            </w14:solidFill>
+            <w14:prstDash w14:val="solid"/>
+            <w14:bevel/>
+          </w14:textOutline>
+        </w:rPr>
+        <w:t>Documentação Lw</w:t>
+      </w:r>
+      <w:r>
+        <w:rPr>
+          <w:rFonts w:cstheme="minorHAnsi"/>
+          <w:b/>
+          <w:bCs/>
+          <w:sz w:val="52"/>
+          <w:szCs w:val="52"/>
+          <w14:textOutline w14:w="9525" w14:cap="rnd" w14:cmpd="sng" w14:algn="ctr">
+            <w14:solidFill>
+              <w14:schemeClr w14:val="bg1"/>
+            </w14:solidFill>
+            <w14:prstDash w14:val="solid"/>
+            <w14:bevel/>
+          </w14:textOutline>
+        </w:rPr>
+        <w:t>Company</w:t>
       </w:r>
     </w:p>
     <w:p>
@@ -1289,7 +1320,28 @@
           <w:sz w:val="24"/>
           <w:szCs w:val="24"/>
         </w:rPr>
-        <w:t>Procidures serão implementadas no Banco de Dados afim de dar uma segurança maior relacionada aos dados de cadastro do cliente.</w:t>
+        <w:t>Procidures serão implementadas no Banco de Dados a</w:t>
+      </w:r>
+      <w:r>
+        <w:rPr>
+          <w:sz w:val="24"/>
+          <w:szCs w:val="24"/>
+        </w:rPr>
+        <w:t xml:space="preserve"> </w:t>
+      </w:r>
+      <w:r>
+        <w:rPr>
+          <w:sz w:val="24"/>
+          <w:szCs w:val="24"/>
+        </w:rPr>
+        <w:t>fim de dar uma segurança maior relacionada aos dados de cadastro do cliente.</w:t>
+      </w:r>
+      <w:r>
+        <w:rPr>
+          <w:sz w:val="24"/>
+          <w:szCs w:val="24"/>
+        </w:rPr>
+        <w:t xml:space="preserve"> </w:t>
       </w:r>
     </w:p>
     <w:p>
@@ -2285,6 +2337,167 @@
     <w:p>
       <w:pPr>
         <w:pStyle w:val="PargrafodaLista"/>
+        <w:numPr>
+          <w:ilvl w:val="0"/>
+          <w:numId w:val="7"/>
+        </w:numPr>
+        <w:rPr>
+          <w:sz w:val="24"/>
+          <w:szCs w:val="24"/>
+        </w:rPr>
+      </w:pPr>
+      <w:r>
+        <w:rPr>
+          <w:sz w:val="24"/>
+          <w:szCs w:val="24"/>
+        </w:rPr>
+        <w:t>Finalizando site e adicionando tela de dedicatórias;</w:t>
+      </w:r>
+      <w:r>
+        <w:rPr>
+          <w:sz w:val="24"/>
+          <w:szCs w:val="24"/>
+        </w:rPr>
+        <w:tab/>
+      </w:r>
+      <w:r>
+        <w:rPr>
+          <w:sz w:val="24"/>
+          <w:szCs w:val="24"/>
+        </w:rPr>
+        <w:tab/>
+        <w:t>[31/05]</w:t>
+      </w:r>
+    </w:p>
+    <w:p>
+      <w:pPr>
+        <w:pStyle w:val="PargrafodaLista"/>
+        <w:numPr>
+          <w:ilvl w:val="0"/>
+          <w:numId w:val="7"/>
+        </w:numPr>
+        <w:rPr>
+          <w:sz w:val="24"/>
+          <w:szCs w:val="24"/>
+        </w:rPr>
+      </w:pPr>
+      <w:r>
+        <w:rPr>
+          <w:sz w:val="24"/>
+          <w:szCs w:val="24"/>
+        </w:rPr>
+        <w:t>Finalização da apresentação final</w:t>
+      </w:r>
+      <w:r>
+        <w:rPr>
+          <w:sz w:val="24"/>
+          <w:szCs w:val="24"/>
+        </w:rPr>
+        <w:t xml:space="preserve"> d</w:t>
+      </w:r>
+      <w:r>
+        <w:rPr>
+          <w:sz w:val="24"/>
+          <w:szCs w:val="24"/>
+        </w:rPr>
+        <w:t>o projeto;</w:t>
+      </w:r>
+      <w:r>
+        <w:rPr>
+          <w:sz w:val="24"/>
+          <w:szCs w:val="24"/>
+        </w:rPr>
+        <w:tab/>
+      </w:r>
+      <w:r>
+        <w:rPr>
+          <w:sz w:val="24"/>
+          <w:szCs w:val="24"/>
+        </w:rPr>
+        <w:tab/>
+      </w:r>
+      <w:r>
+        <w:rPr>
+          <w:sz w:val="24"/>
+          <w:szCs w:val="24"/>
+        </w:rPr>
+        <w:tab/>
+        <w:t>[31/05]</w:t>
+      </w:r>
+    </w:p>
+    <w:p>
+      <w:pPr>
+        <w:pStyle w:val="PargrafodaLista"/>
+        <w:numPr>
+          <w:ilvl w:val="0"/>
+          <w:numId w:val="7"/>
+        </w:numPr>
+        <w:rPr>
+          <w:sz w:val="24"/>
+          <w:szCs w:val="24"/>
+        </w:rPr>
+      </w:pPr>
+      <w:r>
+        <w:rPr>
+          <w:sz w:val="24"/>
+          <w:szCs w:val="24"/>
+        </w:rPr>
+        <w:t>Finalização d</w:t>
+      </w:r>
+      <w:r>
+        <w:rPr>
+          <w:sz w:val="24"/>
+          <w:szCs w:val="24"/>
+        </w:rPr>
+        <w:t>o design de</w:t>
+      </w:r>
+      <w:r>
+        <w:rPr>
+          <w:sz w:val="24"/>
+          <w:szCs w:val="24"/>
+        </w:rPr>
+        <w:t xml:space="preserve"> documentação</w:t>
+      </w:r>
+      <w:r>
+        <w:rPr>
+          <w:sz w:val="24"/>
+          <w:szCs w:val="24"/>
+        </w:rPr>
+        <w:t>.</w:t>
+      </w:r>
+      <w:r>
+        <w:rPr>
+          <w:sz w:val="24"/>
+          <w:szCs w:val="24"/>
+        </w:rPr>
+        <w:tab/>
+      </w:r>
+      <w:r>
+        <w:rPr>
+          <w:sz w:val="24"/>
+          <w:szCs w:val="24"/>
+        </w:rPr>
+        <w:tab/>
+      </w:r>
+      <w:r>
+        <w:rPr>
+          <w:sz w:val="24"/>
+          <w:szCs w:val="24"/>
+        </w:rPr>
+        <w:tab/>
+      </w:r>
+      <w:r>
+        <w:rPr>
+          <w:sz w:val="24"/>
+          <w:szCs w:val="24"/>
+        </w:rPr>
+        <w:tab/>
+        <w:t>[31/05]</w:t>
+      </w:r>
+    </w:p>
+    <w:p>
+      <w:pPr>
+        <w:pStyle w:val="PargrafodaLista"/>
         <w:rPr>
           <w:sz w:val="24"/>
           <w:szCs w:val="24"/>
@@ -2508,6 +2721,46 @@
     </w:p>
     <w:p>
       <w:pPr>
+        <w:pStyle w:val="PargrafodaLista"/>
+        <w:numPr>
+          <w:ilvl w:val="0"/>
+          <w:numId w:val="8"/>
+        </w:numPr>
+        <w:rPr>
+          <w:sz w:val="24"/>
+          <w:szCs w:val="24"/>
+        </w:rPr>
+      </w:pPr>
+      <w:r>
+        <w:rPr>
+          <w:sz w:val="24"/>
+          <w:szCs w:val="24"/>
+        </w:rPr>
+        <w:t>Desenvolvimento da apresentação;</w:t>
+      </w:r>
+    </w:p>
+    <w:p>
+      <w:pPr>
+        <w:pStyle w:val="PargrafodaLista"/>
+        <w:numPr>
+          <w:ilvl w:val="0"/>
+          <w:numId w:val="8"/>
+        </w:numPr>
+        <w:rPr>
+          <w:sz w:val="24"/>
+          <w:szCs w:val="24"/>
+        </w:rPr>
+      </w:pPr>
+      <w:r>
+        <w:rPr>
+          <w:sz w:val="24"/>
+          <w:szCs w:val="24"/>
+        </w:rPr>
+        <w:t>Apresentação.</w:t>
+      </w:r>
+    </w:p>
+    <w:p>
+      <w:pPr>
         <w:rPr>
           <w:sz w:val="24"/>
           <w:szCs w:val="24"/>
@@ -2523,7 +2776,8 @@
       </w:pPr>
     </w:p>
     <w:sectPr>
-      <w:footerReference w:type="default" r:id="rId8"/>
+      <w:headerReference w:type="default" r:id="rId8"/>
+      <w:footerReference w:type="default" r:id="rId9"/>
       <w:pgSz w:w="11906" w:h="16838"/>
       <w:pgMar w:top="1417" w:right="1701" w:bottom="1417" w:left="1701" w:header="708" w:footer="708" w:gutter="0"/>
       <w:pgBorders w:offsetFrom="page">
@@ -2570,11 +2824,9 @@
     <w:pPr>
       <w:pStyle w:val="Rodap"/>
     </w:pPr>
-  </w:p>
-  <w:p>
-    <w:pPr>
-      <w:pStyle w:val="Rodap"/>
-    </w:pPr>
+    <w:r>
+      <w:t>Documentação Lowrider Company</w:t>
+    </w:r>
   </w:p>
   <w:p>
     <w:pPr>
@@ -2607,6 +2859,81 @@
     </w:p>
   </w:footnote>
 </w:footnotes>
+</file>
+
+<file path=word/header1.xml><?xml version="1.0" encoding="utf-8"?>
+<w:hdr xmlns:wpc="http://schemas.microsoft.com/office/word/2010/wordprocessingCanvas" xmlns:cx="http://schemas.microsoft.com/office/drawing/2014/chartex" xmlns:cx1="http://schemas.microsoft.com/office/drawing/2015/9/8/chartex" xmlns:cx2="http://schemas.microsoft.com/office/drawing/2015/10/21/chartex" xmlns:cx3="http://schemas.microsoft.com/office/drawing/2016/5/9/chartex" xmlns:cx4="http://schemas.microsoft.com/office/drawing/2016/5/10/chartex" xmlns:cx5="http://schemas.microsoft.com/office/drawing/2016/5/11/chartex" xmlns:cx6="http://schemas.microsoft.com/office/drawing/2016/5/12/chartex" xmlns:cx7="http://schemas.microsoft.com/office/drawing/2016/5/13/chartex" xmlns:cx8="http://schemas.microsoft.com/office/drawing/2016/5/14/chartex" xmlns:mc="http://schemas.openxmlformats.org/markup-compatibility/2006" xmlns:aink="http://schemas.microsoft.com/office/drawing/2016/ink" xmlns:am3d="http://schemas.microsoft.com/office/drawing/2017/model3d" xmlns:o="urn:schemas-microsoft-com:office:office" xmlns:r="http://schemas.openxmlformats.org/officeDocument/2006/relationships" xmlns:m="http://schemas.openxmlformats.org/officeDocument/2006/math" xmlns:v="urn:schemas-microsoft-com:vml" xmlns:wp14="http://schemas.microsoft.com/office/word/2010/wordprocessingDrawing" xmlns:wp="http://schemas.openxmlformats.org/drawingml/2006/wordprocessingDrawing" xmlns:w10="urn:schemas-microsoft-com:office:word" xmlns:w="http://schemas.openxmlformats.org/wordprocessingml/2006/main" xmlns:w14="http://schemas.microsoft.com/office/word/2010/wordml" xmlns:w15="http://schemas.microsoft.com/office/word/2012/wordml" xmlns:w16cex="http://schemas.microsoft.com/office/word/2018/wordml/cex" xmlns:w16cid="http://schemas.microsoft.com/office/word/2016/wordml/cid" xmlns:w16="http://schemas.microsoft.com/office/word/2018/wordml" xmlns:w16sdtdh="http://schemas.microsoft.com/office/word/2020/wordml/sdtdatahash" xmlns:w16se="http://schemas.microsoft.com/office/word/2015/wordml/symex" xmlns:wpg="http://schemas.microsoft.com/office/word/2010/wordprocessingGroup" xmlns:wpi="http://schemas.microsoft.com/office/word/2010/wordprocessingInk" xmlns:wne="http://schemas.microsoft.com/office/word/2006/wordml" xmlns:wps="http://schemas.microsoft.com/office/word/2010/wordprocessingShape" mc:Ignorable="w14 w15 w16se w16cid w16 w16cex w16sdtdh wp14">
+  <w:p>
+    <w:pPr>
+      <w:pStyle w:val="Cabealho"/>
+    </w:pPr>
+    <w:r>
+      <w:rPr>
+        <w:noProof/>
+      </w:rPr>
+      <w:drawing>
+        <wp:anchor distT="0" distB="0" distL="114300" distR="114300" simplePos="0" relativeHeight="251658240" behindDoc="1" locked="0" layoutInCell="1" allowOverlap="1" wp14:anchorId="759480E5" wp14:editId="4639FE34">
+          <wp:simplePos x="0" y="0"/>
+          <wp:positionH relativeFrom="column">
+            <wp:posOffset>4939665</wp:posOffset>
+          </wp:positionH>
+          <wp:positionV relativeFrom="paragraph">
+            <wp:posOffset>-87630</wp:posOffset>
+          </wp:positionV>
+          <wp:extent cx="1133475" cy="491297"/>
+          <wp:effectExtent l="0" t="0" r="0" b="4445"/>
+          <wp:wrapNone/>
+          <wp:docPr id="1" name="Imagem 1" descr="Desenho de animal com fundo preto&#10;&#10;Descrição gerada automaticamente com confiança média"/>
+          <wp:cNvGraphicFramePr>
+            <a:graphicFrameLocks xmlns:a="http://schemas.openxmlformats.org/drawingml/2006/main" noChangeAspect="1"/>
+          </wp:cNvGraphicFramePr>
+          <a:graphic xmlns:a="http://schemas.openxmlformats.org/drawingml/2006/main">
+            <a:graphicData uri="http://schemas.openxmlformats.org/drawingml/2006/picture">
+              <pic:pic xmlns:pic="http://schemas.openxmlformats.org/drawingml/2006/picture">
+                <pic:nvPicPr>
+                  <pic:cNvPr id="1" name="Imagem 1" descr="Desenho de animal com fundo preto&#10;&#10;Descrição gerada automaticamente com confiança média"/>
+                  <pic:cNvPicPr/>
+                </pic:nvPicPr>
+                <pic:blipFill>
+                  <a:blip r:embed="rId1">
+                    <a:extLst>
+                      <a:ext uri="{28A0092B-C50C-407E-A947-70E740481C1C}">
+                        <a14:useLocalDpi xmlns:a14="http://schemas.microsoft.com/office/drawing/2010/main" val="0"/>
+                      </a:ext>
+                    </a:extLst>
+                  </a:blip>
+                  <a:stretch>
+                    <a:fillRect/>
+                  </a:stretch>
+                </pic:blipFill>
+                <pic:spPr>
+                  <a:xfrm>
+                    <a:off x="0" y="0"/>
+                    <a:ext cx="1133475" cy="491297"/>
+                  </a:xfrm>
+                  <a:prstGeom prst="rect">
+                    <a:avLst/>
+                  </a:prstGeom>
+                </pic:spPr>
+              </pic:pic>
+            </a:graphicData>
+          </a:graphic>
+          <wp14:sizeRelH relativeFrom="margin">
+            <wp14:pctWidth>0</wp14:pctWidth>
+          </wp14:sizeRelH>
+          <wp14:sizeRelV relativeFrom="margin">
+            <wp14:pctHeight>0</wp14:pctHeight>
+          </wp14:sizeRelV>
+        </wp:anchor>
+      </w:drawing>
+    </w:r>
+  </w:p>
+  <w:p>
+    <w:pPr>
+      <w:pStyle w:val="Cabealho"/>
+    </w:pPr>
+  </w:p>
+</w:hdr>
 </file>
 
 <file path=word/numbering.xml><?xml version="1.0" encoding="utf-8"?>

</xml_diff>